<commit_message>
Implemented embedded template export. Minor update on preview page.
</commit_message>
<xml_diff>
--- a/templateByStory.docx
+++ b/templateByStory.docx
@@ -15,6 +15,87 @@
       </w:r>
     </w:p>
     <w:p>
+      <w:r>
+        <w:t>Пол: {</w:t>
+      </w:r>
+      <w:r>
+        <w:rPr>
+          <w:lang w:val="en-US"/>
+        </w:rPr>
+        <w:t>profile</w:t>
+      </w:r>
+      <w:proofErr w:type="spellStart"/>
+      <w:r>
+        <w:t>Info</w:t>
+      </w:r>
+      <w:r>
+        <w:t>.</w:t>
+      </w:r>
+      <w:r>
+        <w:t>Пол</w:t>
+      </w:r>
+      <w:proofErr w:type="spellEnd"/>
+      <w:r>
+        <w:t>}</w:t>
+      </w:r>
+    </w:p>
+    <w:p>
+      <w:r>
+        <w:t>Возраст: {</w:t>
+      </w:r>
+      <w:r>
+        <w:rPr>
+          <w:lang w:val="en-US"/>
+        </w:rPr>
+        <w:t>profile</w:t>
+      </w:r>
+      <w:proofErr w:type="spellStart"/>
+      <w:r>
+        <w:t>Info</w:t>
+      </w:r>
+      <w:r>
+        <w:t>.</w:t>
+      </w:r>
+      <w:r>
+        <w:t>Возраст</w:t>
+      </w:r>
+      <w:proofErr w:type="spellEnd"/>
+      <w:r>
+        <w:t>}</w:t>
+      </w:r>
+    </w:p>
+    <w:p>
+      <w:r>
+        <w:t>Участие в тендере</w:t>
+      </w:r>
+      <w:r>
+        <w:t>: {</w:t>
+      </w:r>
+      <w:r>
+        <w:rPr>
+          <w:lang w:val="en-US"/>
+        </w:rPr>
+        <w:t>profile</w:t>
+      </w:r>
+      <w:proofErr w:type="spellStart"/>
+      <w:r>
+        <w:t>Info</w:t>
+      </w:r>
+      <w:r>
+        <w:t>.</w:t>
+      </w:r>
+      <w:r>
+        <w:t>Участие</w:t>
+      </w:r>
+      <w:proofErr w:type="spellEnd"/>
+      <w:r>
+        <w:t xml:space="preserve"> в тендере</w:t>
+      </w:r>
+      <w:r>
+        <w:t>}</w:t>
+      </w:r>
+    </w:p>
+    <w:p>
       <w:pPr>
         <w:rPr>
           <w:b/>
@@ -31,12 +112,27 @@
       <w:r>
         <w:t>{</w:t>
       </w:r>
+      <w:r>
+        <w:rPr>
+          <w:lang w:val="en-US"/>
+        </w:rPr>
+        <w:t>profile</w:t>
+      </w:r>
       <w:proofErr w:type="spellStart"/>
       <w:r>
-        <w:t>bio</w:t>
+        <w:t>Info</w:t>
       </w:r>
       <w:proofErr w:type="spellEnd"/>
       <w:r>
+        <w:rPr>
+          <w:lang w:val="en-US"/>
+        </w:rPr>
+        <w:t>.</w:t>
+      </w:r>
+      <w:r>
+        <w:t>Биография</w:t>
+      </w:r>
+      <w:r>
         <w:t>}</w:t>
       </w:r>
     </w:p>
@@ -71,25 +167,26 @@
       </w:r>
     </w:p>
     <w:p>
-      <w:pPr>
-        <w:rPr>
-          <w:lang w:val="en-US"/>
-        </w:rPr>
-      </w:pPr>
-      <w:r>
-        <w:rPr>
-          <w:lang w:val="en-US"/>
-        </w:rPr>
-        <w:t>{#eventsInfo}</w:t>
+      <w:r>
+        <w:t>{#</w:t>
+      </w:r>
+      <w:proofErr w:type="spellStart"/>
+      <w:r>
+        <w:rPr>
+          <w:lang w:val="en-US"/>
+        </w:rPr>
+        <w:t>eventsInfo</w:t>
+      </w:r>
+      <w:proofErr w:type="spellEnd"/>
+      <w:r>
+        <w:t>}</w:t>
       </w:r>
       <w:r>
         <w:rPr>
           <w:color w:val="00B050"/>
-          <w:lang w:val="en-US"/>
         </w:rPr>
         <w:t>{</w:t>
       </w:r>
-      <w:proofErr w:type="gramStart"/>
       <w:r>
         <w:rPr>
           <w:color w:val="00B050"/>
@@ -97,64 +194,61 @@
         </w:rPr>
         <w:t>time</w:t>
       </w:r>
-      <w:proofErr w:type="gramEnd"/>
       <w:r>
         <w:rPr>
           <w:color w:val="00B050"/>
-          <w:lang w:val="en-US"/>
-        </w:rPr>
-        <w:t>}</w:t>
-      </w:r>
-    </w:p>
-    <w:p>
-      <w:pPr>
-        <w:rPr>
-          <w:lang w:val="en-US"/>
-        </w:rPr>
-      </w:pPr>
-      <w:r>
-        <w:rPr>
-          <w:lang w:val="en-US"/>
-        </w:rPr>
-        <w:t>{text}</w:t>
-      </w:r>
-    </w:p>
-    <w:p>
-      <w:pPr>
-        <w:rPr>
-          <w:lang w:val="en-US"/>
-        </w:rPr>
-      </w:pPr>
-      <w:r>
-        <w:rPr>
-          <w:lang w:val="en-US"/>
-        </w:rPr>
-        <w:t>{/eventsInfo}</w:t>
-      </w:r>
-    </w:p>
-    <w:p>
-      <w:pPr>
-        <w:rPr>
-          <w:lang w:val="en-US"/>
-        </w:rPr>
-      </w:pPr>
-      <w:r>
-        <w:rPr>
-          <w:lang w:val="en-US"/>
-        </w:rPr>
-        <w:t>{/storiesInfo}</w:t>
-      </w:r>
-    </w:p>
-    <w:p>
-      <w:pPr>
-        <w:rPr>
-          <w:lang w:val="en-US"/>
-        </w:rPr>
-      </w:pPr>
-      <w:r>
-        <w:rPr>
-          <w:lang w:val="en-US"/>
-        </w:rPr>
+        </w:rPr>
+        <w:t>}</w:t>
+      </w:r>
+    </w:p>
+    <w:p>
+      <w:r>
+        <w:t>{</w:t>
+      </w:r>
+      <w:r>
+        <w:rPr>
+          <w:lang w:val="en-US"/>
+        </w:rPr>
+        <w:t>text</w:t>
+      </w:r>
+      <w:r>
+        <w:t>}</w:t>
+      </w:r>
+    </w:p>
+    <w:p>
+      <w:r>
+        <w:t>{/</w:t>
+      </w:r>
+      <w:proofErr w:type="spellStart"/>
+      <w:r>
+        <w:rPr>
+          <w:lang w:val="en-US"/>
+        </w:rPr>
+        <w:t>eventsInfo</w:t>
+      </w:r>
+      <w:proofErr w:type="spellEnd"/>
+      <w:r>
+        <w:t>}</w:t>
+      </w:r>
+    </w:p>
+    <w:p>
+      <w:r>
+        <w:t>{/</w:t>
+      </w:r>
+      <w:proofErr w:type="spellStart"/>
+      <w:r>
+        <w:rPr>
+          <w:lang w:val="en-US"/>
+        </w:rPr>
+        <w:t>storiesInfo</w:t>
+      </w:r>
+      <w:proofErr w:type="spellEnd"/>
+      <w:r>
+        <w:t>}</w:t>
+      </w:r>
+    </w:p>
+    <w:p>
+      <w:r>
         <w:br w:type="page"/>
       </w:r>
     </w:p>
@@ -338,7 +432,6 @@
   <w:style w:type="character" w:default="1" w:styleId="a0">
     <w:name w:val="Default Paragraph Font"/>
     <w:uiPriority w:val="1"/>
-    <w:semiHidden/>
     <w:unhideWhenUsed/>
   </w:style>
   <w:style w:type="table" w:default="1" w:styleId="a1">

</xml_diff>

<commit_message>
Minor clean up. Fixed embedded templates for any profile export with one instruction. Added original story modification restriction on briefing preview. Added warning in social network. Experiment on full screen mode with social network and timeline. Improved initial positions of start and end of timeline. Fixed story example.
</commit_message>
<xml_diff>
--- a/templateByStory.docx
+++ b/templateByStory.docx
@@ -14,128 +14,120 @@
         <w:t>{name}</w:t>
       </w:r>
     </w:p>
-    <w:p>
-      <w:r>
-        <w:t>Пол: {</w:t>
-      </w:r>
-      <w:r>
-        <w:rPr>
-          <w:lang w:val="en-US"/>
-        </w:rPr>
-        <w:t>profile</w:t>
-      </w:r>
-      <w:proofErr w:type="spellStart"/>
-      <w:r>
-        <w:t>Info</w:t>
-      </w:r>
-      <w:r>
-        <w:t>.</w:t>
-      </w:r>
-      <w:r>
-        <w:t>Пол</w:t>
-      </w:r>
-      <w:proofErr w:type="spellEnd"/>
-      <w:r>
-        <w:t>}</w:t>
-      </w:r>
-    </w:p>
-    <w:p>
-      <w:r>
-        <w:t>Возраст: {</w:t>
-      </w:r>
-      <w:r>
-        <w:rPr>
-          <w:lang w:val="en-US"/>
-        </w:rPr>
-        <w:t>profile</w:t>
-      </w:r>
-      <w:proofErr w:type="spellStart"/>
-      <w:r>
-        <w:t>Info</w:t>
-      </w:r>
-      <w:r>
-        <w:t>.</w:t>
-      </w:r>
-      <w:r>
-        <w:t>Возраст</w:t>
-      </w:r>
-      <w:proofErr w:type="spellEnd"/>
-      <w:r>
-        <w:t>}</w:t>
-      </w:r>
-    </w:p>
-    <w:p>
-      <w:r>
-        <w:t>Участие в тендере</w:t>
-      </w:r>
-      <w:r>
-        <w:t>: {</w:t>
-      </w:r>
-      <w:r>
-        <w:rPr>
-          <w:lang w:val="en-US"/>
-        </w:rPr>
-        <w:t>profile</w:t>
-      </w:r>
-      <w:proofErr w:type="spellStart"/>
-      <w:r>
-        <w:t>Info</w:t>
-      </w:r>
-      <w:r>
-        <w:t>.</w:t>
-      </w:r>
-      <w:r>
-        <w:t>Участие</w:t>
-      </w:r>
-      <w:proofErr w:type="spellEnd"/>
-      <w:r>
-        <w:t xml:space="preserve"> в тендере</w:t>
-      </w:r>
-      <w:r>
-        <w:t>}</w:t>
-      </w:r>
-    </w:p>
-    <w:p>
-      <w:pPr>
-        <w:rPr>
-          <w:b/>
-        </w:rPr>
-      </w:pPr>
-      <w:r>
-        <w:rPr>
-          <w:b/>
-        </w:rPr>
-        <w:t xml:space="preserve">Биография </w:t>
-      </w:r>
-    </w:p>
-    <w:p>
-      <w:r>
-        <w:t>{</w:t>
-      </w:r>
-      <w:r>
-        <w:rPr>
-          <w:lang w:val="en-US"/>
-        </w:rPr>
-        <w:t>profile</w:t>
-      </w:r>
-      <w:proofErr w:type="spellStart"/>
-      <w:r>
-        <w:t>Info</w:t>
-      </w:r>
-      <w:proofErr w:type="spellEnd"/>
-      <w:r>
-        <w:rPr>
-          <w:lang w:val="en-US"/>
-        </w:rPr>
-        <w:t>.</w:t>
-      </w:r>
-      <w:r>
-        <w:t>Биография</w:t>
-      </w:r>
-      <w:r>
-        <w:t>}</w:t>
-      </w:r>
-    </w:p>
+    <w:tbl>
+      <w:tblPr>
+        <w:tblStyle w:val="a3"/>
+        <w:tblW w:w="0" w:type="auto"/>
+        <w:tblLook w:val="04A0"/>
+      </w:tblPr>
+      <w:tblGrid>
+        <w:gridCol w:w="2558"/>
+        <w:gridCol w:w="7013"/>
+      </w:tblGrid>
+      <w:tr>
+        <w:tc>
+          <w:tcPr>
+            <w:tcW w:w="1809" w:type="dxa"/>
+          </w:tcPr>
+          <w:p>
+            <w:pPr>
+              <w:spacing w:after="200" w:line="276" w:lineRule="auto"/>
+              <w:rPr>
+                <w:b/>
+                <w:lang w:val="en-US"/>
+              </w:rPr>
+            </w:pPr>
+            <w:r>
+              <w:t>{#</w:t>
+            </w:r>
+            <w:r>
+              <w:rPr>
+                <w:lang w:val="en-US"/>
+              </w:rPr>
+              <w:t>profile</w:t>
+            </w:r>
+            <w:proofErr w:type="spellStart"/>
+            <w:r>
+              <w:t>Info</w:t>
+            </w:r>
+            <w:proofErr w:type="spellEnd"/>
+            <w:r>
+              <w:rPr>
+                <w:lang w:val="en-US"/>
+              </w:rPr>
+              <w:t>Array</w:t>
+            </w:r>
+            <w:r>
+              <w:t>}</w:t>
+            </w:r>
+            <w:r>
+              <w:rPr>
+                <w:b/>
+              </w:rPr>
+              <w:t>{</w:t>
+            </w:r>
+            <w:r>
+              <w:rPr>
+                <w:b/>
+                <w:lang w:val="en-US"/>
+              </w:rPr>
+              <w:t>name</w:t>
+            </w:r>
+            <w:r>
+              <w:rPr>
+                <w:b/>
+              </w:rPr>
+              <w:t>}</w:t>
+            </w:r>
+          </w:p>
+        </w:tc>
+        <w:tc>
+          <w:tcPr>
+            <w:tcW w:w="7762" w:type="dxa"/>
+          </w:tcPr>
+          <w:p>
+            <w:pPr>
+              <w:spacing w:after="200" w:line="276" w:lineRule="auto"/>
+              <w:rPr>
+                <w:lang w:val="en-US"/>
+              </w:rPr>
+            </w:pPr>
+            <w:r>
+              <w:t>{</w:t>
+            </w:r>
+            <w:r>
+              <w:rPr>
+                <w:lang w:val="en-US"/>
+              </w:rPr>
+              <w:t>value</w:t>
+            </w:r>
+            <w:r>
+              <w:t>}{/</w:t>
+            </w:r>
+            <w:r>
+              <w:rPr>
+                <w:lang w:val="en-US"/>
+              </w:rPr>
+              <w:t>profile</w:t>
+            </w:r>
+            <w:proofErr w:type="spellStart"/>
+            <w:r>
+              <w:t>Info</w:t>
+            </w:r>
+            <w:proofErr w:type="spellEnd"/>
+            <w:r>
+              <w:rPr>
+                <w:lang w:val="en-US"/>
+              </w:rPr>
+              <w:t>Array</w:t>
+            </w:r>
+            <w:r>
+              <w:t>}</w:t>
+            </w:r>
+          </w:p>
+        </w:tc>
+      </w:tr>
+    </w:tbl>
     <w:p>
       <w:r>
         <w:rPr>
@@ -456,6 +448,32 @@
     <w:semiHidden/>
     <w:unhideWhenUsed/>
   </w:style>
+  <w:style w:type="table" w:styleId="a3">
+    <w:name w:val="Table Grid"/>
+    <w:basedOn w:val="a1"/>
+    <w:uiPriority w:val="59"/>
+    <w:rsid w:val="002E2E7C"/>
+    <w:pPr>
+      <w:spacing w:after="0" w:line="240" w:lineRule="auto"/>
+    </w:pPr>
+    <w:tblPr>
+      <w:tblInd w:w="0" w:type="dxa"/>
+      <w:tblBorders>
+        <w:top w:val="single" w:sz="4" w:space="0" w:color="auto"/>
+        <w:left w:val="single" w:sz="4" w:space="0" w:color="auto"/>
+        <w:bottom w:val="single" w:sz="4" w:space="0" w:color="auto"/>
+        <w:right w:val="single" w:sz="4" w:space="0" w:color="auto"/>
+        <w:insideH w:val="single" w:sz="4" w:space="0" w:color="auto"/>
+        <w:insideV w:val="single" w:sz="4" w:space="0" w:color="auto"/>
+      </w:tblBorders>
+      <w:tblCellMar>
+        <w:top w:w="0" w:type="dxa"/>
+        <w:left w:w="108" w:type="dxa"/>
+        <w:bottom w:w="0" w:type="dxa"/>
+        <w:right w:w="108" w:type="dxa"/>
+      </w:tblCellMar>
+    </w:tblPr>
+  </w:style>
 </w:styles>
 </file>
 

</xml_diff>